<commit_message>
[Design][API] #9 Included /users/baristas to list current barista accounts in CoffeeMaker
</commit_message>
<xml_diff>
--- a/CoffeeMaker/endpointdesign/EndpointDesign.docx
+++ b/CoffeeMaker/endpointdesign/EndpointDesign.docx
@@ -1261,6 +1261,143 @@
           </w:p>
         </w:tc>
       </w:tr>
+      <w:tr>
+        <w:trPr>
+          <w:trHeight w:val="1240"/>
+        </w:trPr>
+        <w:tc>
+          <w:tcPr>
+            <w:tcW w:w="2960" w:type="dxa"/>
+            <w:tcBorders>
+              <w:top w:val="single" w:sz="8" w:space="0" w:color="000000"/>
+              <w:left w:val="single" w:sz="8" w:space="0" w:color="000000"/>
+              <w:bottom w:val="single" w:sz="8" w:space="0" w:color="000000"/>
+              <w:right w:val="single" w:sz="8" w:space="0" w:color="000000"/>
+            </w:tcBorders>
+          </w:tcPr>
+          <w:p>
+            <w:pPr>
+              <w:spacing w:after="0" w:line="259" w:lineRule="auto"/>
+              <w:ind w:left="0" w:firstLine="0"/>
+              <w:rPr>
+                <w:rFonts w:ascii="Arial" w:eastAsia="Arial" w:hAnsi="Arial" w:cs="Arial"/>
+              </w:rPr>
+            </w:pPr>
+            <w:r>
+              <w:rPr>
+                <w:rFonts w:ascii="Arial" w:eastAsia="Arial" w:hAnsi="Arial" w:cs="Arial"/>
+              </w:rPr>
+              <w:t>/users/baristas</w:t>
+            </w:r>
+          </w:p>
+        </w:tc>
+        <w:tc>
+          <w:tcPr>
+            <w:tcW w:w="2200" w:type="dxa"/>
+            <w:tcBorders>
+              <w:top w:val="single" w:sz="8" w:space="0" w:color="000000"/>
+              <w:left w:val="single" w:sz="8" w:space="0" w:color="000000"/>
+              <w:bottom w:val="single" w:sz="8" w:space="0" w:color="000000"/>
+              <w:right w:val="single" w:sz="8" w:space="0" w:color="000000"/>
+            </w:tcBorders>
+            <w:vAlign w:val="center"/>
+          </w:tcPr>
+          <w:p>
+            <w:pPr>
+              <w:spacing w:after="0" w:line="259" w:lineRule="auto"/>
+              <w:ind w:firstLine="0"/>
+              <w:rPr>
+                <w:rFonts w:ascii="Arial" w:eastAsia="Arial" w:hAnsi="Arial" w:cs="Arial"/>
+              </w:rPr>
+            </w:pPr>
+            <w:r>
+              <w:rPr>
+                <w:rFonts w:ascii="Arial" w:eastAsia="Arial" w:hAnsi="Arial" w:cs="Arial"/>
+              </w:rPr>
+              <w:t>Fetch all barista accounts. Error if user is not manager.</w:t>
+            </w:r>
+          </w:p>
+        </w:tc>
+        <w:tc>
+          <w:tcPr>
+            <w:tcW w:w="1520" w:type="dxa"/>
+            <w:tcBorders>
+              <w:top w:val="single" w:sz="8" w:space="0" w:color="000000"/>
+              <w:left w:val="single" w:sz="8" w:space="0" w:color="000000"/>
+              <w:bottom w:val="single" w:sz="8" w:space="0" w:color="000000"/>
+              <w:right w:val="single" w:sz="8" w:space="0" w:color="000000"/>
+            </w:tcBorders>
+          </w:tcPr>
+          <w:p>
+            <w:pPr>
+              <w:spacing w:after="0" w:line="259" w:lineRule="auto"/>
+              <w:ind w:left="15" w:firstLine="0"/>
+              <w:rPr>
+                <w:rFonts w:ascii="Arial" w:eastAsia="Arial" w:hAnsi="Arial" w:cs="Arial"/>
+              </w:rPr>
+            </w:pPr>
+            <w:r>
+              <w:rPr>
+                <w:rFonts w:ascii="Arial" w:eastAsia="Arial" w:hAnsi="Arial" w:cs="Arial"/>
+              </w:rPr>
+              <w:t>Error, unsupported</w:t>
+            </w:r>
+          </w:p>
+        </w:tc>
+        <w:tc>
+          <w:tcPr>
+            <w:tcW w:w="2400" w:type="dxa"/>
+            <w:tcBorders>
+              <w:top w:val="single" w:sz="8" w:space="0" w:color="000000"/>
+              <w:left w:val="single" w:sz="8" w:space="0" w:color="000000"/>
+              <w:bottom w:val="single" w:sz="8" w:space="0" w:color="000000"/>
+              <w:right w:val="single" w:sz="8" w:space="0" w:color="000000"/>
+            </w:tcBorders>
+            <w:vAlign w:val="center"/>
+          </w:tcPr>
+          <w:p>
+            <w:pPr>
+              <w:spacing w:after="0" w:line="259" w:lineRule="auto"/>
+              <w:ind w:right="155" w:firstLine="0"/>
+              <w:rPr>
+                <w:rFonts w:ascii="Arial" w:eastAsia="Arial" w:hAnsi="Arial" w:cs="Arial"/>
+              </w:rPr>
+            </w:pPr>
+            <w:r>
+              <w:rPr>
+                <w:rFonts w:ascii="Arial" w:eastAsia="Arial" w:hAnsi="Arial" w:cs="Arial"/>
+              </w:rPr>
+              <w:t>Error, unsupported</w:t>
+            </w:r>
+          </w:p>
+        </w:tc>
+        <w:tc>
+          <w:tcPr>
+            <w:tcW w:w="2180" w:type="dxa"/>
+            <w:tcBorders>
+              <w:top w:val="single" w:sz="8" w:space="0" w:color="000000"/>
+              <w:left w:val="single" w:sz="8" w:space="0" w:color="000000"/>
+              <w:bottom w:val="single" w:sz="8" w:space="0" w:color="000000"/>
+              <w:right w:val="single" w:sz="8" w:space="0" w:color="000000"/>
+            </w:tcBorders>
+          </w:tcPr>
+          <w:p>
+            <w:pPr>
+              <w:spacing w:after="0" w:line="259" w:lineRule="auto"/>
+              <w:ind w:firstLine="0"/>
+              <w:rPr>
+                <w:rFonts w:ascii="Arial" w:eastAsia="Arial" w:hAnsi="Arial" w:cs="Arial"/>
+              </w:rPr>
+            </w:pPr>
+            <w:r>
+              <w:rPr>
+                <w:rFonts w:ascii="Arial" w:eastAsia="Arial" w:hAnsi="Arial" w:cs="Arial"/>
+              </w:rPr>
+              <w:t>Error, unsupported</w:t>
+            </w:r>
+          </w:p>
+        </w:tc>
+      </w:tr>
     </w:tbl>
     <w:p>
       <w:pPr>
@@ -2908,42 +3045,7 @@
           <w:rFonts w:ascii="Arial" w:eastAsia="Arial" w:hAnsi="Arial" w:cs="Arial"/>
           <w:b/>
         </w:rPr>
-        <w:t>update</w:t>
-      </w:r>
-      <w:r>
-        <w:rPr>
-          <w:rFonts w:ascii="Arial" w:eastAsia="Arial" w:hAnsi="Arial" w:cs="Arial"/>
-          <w:b/>
-        </w:rPr>
-        <w:t>In</w:t>
-      </w:r>
-      <w:r>
-        <w:rPr>
-          <w:rFonts w:ascii="Arial" w:eastAsia="Arial" w:hAnsi="Arial" w:cs="Arial"/>
-          <w:b/>
-        </w:rPr>
-        <w:t>ventory</w:t>
-      </w:r>
-      <w:r>
-        <w:rPr>
-          <w:rFonts w:ascii="Arial" w:eastAsia="Arial" w:hAnsi="Arial" w:cs="Arial"/>
-          <w:b/>
-        </w:rPr>
-        <w:t>(</w:t>
-      </w:r>
-      <w:r>
-        <w:rPr>
-          <w:rFonts w:ascii="Arial" w:eastAsia="Arial" w:hAnsi="Arial" w:cs="Arial"/>
-          <w:b/>
-        </w:rPr>
-        <w:t>Ingredient ing</w:t>
-      </w:r>
-      <w:r>
-        <w:rPr>
-          <w:rFonts w:ascii="Arial" w:eastAsia="Arial" w:hAnsi="Arial" w:cs="Arial"/>
-          <w:b/>
-        </w:rPr>
-        <w:t>)</w:t>
+        <w:t>updateInventory(Ingredient ing)</w:t>
       </w:r>
     </w:p>
     <w:p>
@@ -2962,14 +3064,7 @@
           <w:rFonts w:ascii="Arial" w:eastAsia="Arial" w:hAnsi="Arial" w:cs="Arial"/>
           <w:b/>
         </w:rPr>
-        <w:t>PUT /i</w:t>
-      </w:r>
-      <w:r>
-        <w:rPr>
-          <w:rFonts w:ascii="Arial" w:eastAsia="Arial" w:hAnsi="Arial" w:cs="Arial"/>
-          <w:b/>
-        </w:rPr>
-        <w:t>nventory/ingredients</w:t>
+        <w:t>PUT /inventory/ingredients</w:t>
       </w:r>
     </w:p>
     <w:p>
@@ -2981,13 +3076,7 @@
         <w:rPr>
           <w:rFonts w:ascii="Arial" w:eastAsia="Arial" w:hAnsi="Arial" w:cs="Arial"/>
         </w:rPr>
-        <w:t xml:space="preserve">Description: This API endpoint should create the ingredient with the given name and state. </w:t>
-      </w:r>
-      <w:r>
-        <w:rPr>
-          <w:rFonts w:ascii="Arial" w:eastAsia="Arial" w:hAnsi="Arial" w:cs="Arial"/>
-        </w:rPr>
-        <w:t>It will then add this ingredient to the inventory. If the Ingredient is not unique a 409 (Conflict) message is returned.</w:t>
+        <w:t>Description: This API endpoint should create the ingredient with the given name and state. It will then add this ingredient to the inventory. If the Ingredient is not unique a 409 (Conflict) message is returned.</w:t>
       </w:r>
     </w:p>
     <w:p>
@@ -2999,19 +3088,7 @@
         <w:rPr>
           <w:rFonts w:ascii="Arial" w:eastAsia="Arial" w:hAnsi="Arial" w:cs="Arial"/>
         </w:rPr>
-        <w:t>Data details: If CoffeeMaker</w:t>
-      </w:r>
-      <w:r>
-        <w:rPr>
-          <w:rFonts w:ascii="Arial" w:eastAsia="Arial" w:hAnsi="Arial" w:cs="Arial"/>
-        </w:rPr>
-        <w:t>’s Inventory</w:t>
-      </w:r>
-      <w:r>
-        <w:rPr>
-          <w:rFonts w:ascii="Arial" w:eastAsia="Arial" w:hAnsi="Arial" w:cs="Arial"/>
-        </w:rPr>
-        <w:t xml:space="preserve"> already contains:</w:t>
+        <w:t>Data details: If CoffeeMaker’s Inventory already contains:</w:t>
       </w:r>
     </w:p>
     <w:p>
@@ -3184,23 +3261,7 @@
           <w:sz w:val="22"/>
           <w:szCs w:val="22"/>
         </w:rPr>
-        <w:t xml:space="preserve">Should result in a status 200 as </w:t>
-      </w:r>
-      <w:r>
-        <w:rPr>
-          <w:rFonts w:ascii="Arial" w:eastAsia="Arial" w:hAnsi="Arial" w:cs="Arial"/>
-          <w:sz w:val="22"/>
-          <w:szCs w:val="22"/>
-        </w:rPr>
-        <w:t>milk</w:t>
-      </w:r>
-      <w:r>
-        <w:rPr>
-          <w:rFonts w:ascii="Arial" w:eastAsia="Arial" w:hAnsi="Arial" w:cs="Arial"/>
-          <w:sz w:val="22"/>
-          <w:szCs w:val="22"/>
-        </w:rPr>
-        <w:t xml:space="preserve"> does not exist. We would expect Ingredients to be updated to </w:t>
+        <w:t xml:space="preserve">Should result in a status 200 as milk does not exist. We would expect Ingredients to be updated to </w:t>
       </w:r>
       <w:r>
         <w:rPr>
@@ -3227,65 +3288,44 @@
           <w:szCs w:val="22"/>
         </w:rPr>
         <w:tab/>
-      </w:r>
-      <w:r>
+        <w:t>[{"name":"Coffee","isInventory":false,"amount":10},</w:t>
+      </w:r>
+    </w:p>
+    <w:p>
+      <w:pPr>
+        <w:pStyle w:val="HTMLPreformatted"/>
         <w:rPr>
           <w:rStyle w:val="HTMLCode"/>
           <w:sz w:val="22"/>
           <w:szCs w:val="22"/>
         </w:rPr>
-        <w:t>[{"name":"Coffee","isInventory":false,"amount":10},</w:t>
-      </w:r>
-    </w:p>
-    <w:p>
-      <w:pPr>
-        <w:pStyle w:val="HTMLPreformatted"/>
+      </w:pPr>
+      <w:r>
         <w:rPr>
           <w:rStyle w:val="HTMLCode"/>
           <w:sz w:val="22"/>
           <w:szCs w:val="22"/>
         </w:rPr>
-      </w:pPr>
-      <w:r>
+        <w:tab/>
+        <w:t>{"name":"Milk","isInventory":false,"amount":5}</w:t>
+      </w:r>
+    </w:p>
+    <w:p>
+      <w:pPr>
+        <w:pStyle w:val="HTMLPreformatted"/>
         <w:rPr>
           <w:rStyle w:val="HTMLCode"/>
           <w:sz w:val="22"/>
           <w:szCs w:val="22"/>
         </w:rPr>
-        <w:tab/>
-      </w:r>
+      </w:pPr>
       <w:r>
         <w:rPr>
           <w:rStyle w:val="HTMLCode"/>
           <w:sz w:val="22"/>
           <w:szCs w:val="22"/>
         </w:rPr>
-        <w:t>{"name":"Milk","isInventory":false,"amount":5}</w:t>
-      </w:r>
-    </w:p>
-    <w:p>
-      <w:pPr>
-        <w:pStyle w:val="HTMLPreformatted"/>
-        <w:rPr>
-          <w:rStyle w:val="HTMLCode"/>
-          <w:sz w:val="22"/>
-          <w:szCs w:val="22"/>
-        </w:rPr>
-      </w:pPr>
-      <w:r>
-        <w:rPr>
-          <w:rStyle w:val="HTMLCode"/>
-          <w:sz w:val="22"/>
-          <w:szCs w:val="22"/>
-        </w:rPr>
         <w:tab/>
-      </w:r>
-      <w:r>
-        <w:rPr>
-          <w:rStyle w:val="HTMLCode"/>
-          <w:sz w:val="22"/>
-          <w:szCs w:val="22"/>
-        </w:rPr>
         <w:t>]</w:t>
       </w:r>
     </w:p>
@@ -5204,6 +5244,295 @@
       <w:r>
         <w:t xml:space="preserve"> is called then a status of 404 (Not Found) is returned because no user with the username is returned.</w:t>
       </w:r>
+    </w:p>
+    <w:p>
+      <w:pPr>
+        <w:spacing w:after="160" w:line="259" w:lineRule="auto"/>
+        <w:ind w:left="0" w:firstLine="0"/>
+      </w:pPr>
+      <w:r>
+        <w:br w:type="page"/>
+      </w:r>
+    </w:p>
+    <w:p>
+      <w:pPr>
+        <w:tabs>
+          <w:tab w:val="left" w:pos="1040"/>
+        </w:tabs>
+        <w:rPr>
+          <w:b/>
+          <w:bCs/>
+        </w:rPr>
+      </w:pPr>
+      <w:r>
+        <w:lastRenderedPageBreak/>
+        <w:t xml:space="preserve">Function: </w:t>
+      </w:r>
+      <w:r>
+        <w:rPr>
+          <w:b/>
+          <w:bCs/>
+        </w:rPr>
+        <w:t>createBarista(String username, String password)</w:t>
+      </w:r>
+    </w:p>
+    <w:p>
+      <w:pPr>
+        <w:tabs>
+          <w:tab w:val="left" w:pos="1040"/>
+        </w:tabs>
+        <w:rPr>
+          <w:b/>
+          <w:bCs/>
+        </w:rPr>
+      </w:pPr>
+    </w:p>
+    <w:p>
+      <w:pPr>
+        <w:tabs>
+          <w:tab w:val="left" w:pos="1040"/>
+        </w:tabs>
+        <w:rPr>
+          <w:b/>
+          <w:bCs/>
+        </w:rPr>
+      </w:pPr>
+      <w:r>
+        <w:t xml:space="preserve">Route: </w:t>
+      </w:r>
+      <w:r>
+        <w:rPr>
+          <w:b/>
+          <w:bCs/>
+        </w:rPr>
+        <w:t>GET /users/baristas</w:t>
+      </w:r>
+    </w:p>
+    <w:p>
+      <w:pPr>
+        <w:tabs>
+          <w:tab w:val="left" w:pos="1040"/>
+        </w:tabs>
+        <w:rPr>
+          <w:b/>
+          <w:bCs/>
+        </w:rPr>
+      </w:pPr>
+    </w:p>
+    <w:p>
+      <w:pPr>
+        <w:tabs>
+          <w:tab w:val="left" w:pos="1040"/>
+        </w:tabs>
+      </w:pPr>
+      <w:r>
+        <w:t>Description:</w:t>
+      </w:r>
+      <w:r>
+        <w:t xml:space="preserve"> This endpoint will validate that the requester has the correct authorization as manager. A status of 200 OK is returned along with a list of barista accounts if the request is authorized. A status of 401 (Not Authorized) is returned if the requester is not a manager.</w:t>
+      </w:r>
+    </w:p>
+    <w:p>
+      <w:pPr>
+        <w:tabs>
+          <w:tab w:val="left" w:pos="1040"/>
+        </w:tabs>
+      </w:pPr>
+    </w:p>
+    <w:p>
+      <w:pPr>
+        <w:ind w:left="-5" w:right="76"/>
+      </w:pPr>
+      <w:r>
+        <w:t>Data details: If CoffeeMaker already contains:</w:t>
+      </w:r>
+    </w:p>
+    <w:p>
+      <w:pPr>
+        <w:ind w:left="-5" w:right="76"/>
+      </w:pPr>
+      <w:r>
+        <w:t>{</w:t>
+      </w:r>
+    </w:p>
+    <w:p>
+      <w:pPr>
+        <w:ind w:left="1450" w:right="76"/>
+      </w:pPr>
+      <w:r>
+        <w:t>[‘id’: 1,</w:t>
+      </w:r>
+    </w:p>
+    <w:p>
+      <w:pPr>
+        <w:ind w:left="1450" w:right="76"/>
+      </w:pPr>
+      <w:r>
+        <w:t>‘username’: ‘fname’,</w:t>
+      </w:r>
+    </w:p>
+    <w:p>
+      <w:pPr>
+        <w:ind w:left="1450" w:right="76"/>
+      </w:pPr>
+      <w:r>
+        <w:t>‘RoleType’: ‘</w:t>
+      </w:r>
+      <w:r>
+        <w:t>BARISTA’</w:t>
+      </w:r>
+      <w:r>
+        <w:t>]</w:t>
+      </w:r>
+      <w:r>
+        <w:t>,</w:t>
+      </w:r>
+    </w:p>
+    <w:p>
+      <w:pPr>
+        <w:ind w:left="1450" w:right="76"/>
+      </w:pPr>
+      <w:r>
+        <w:t xml:space="preserve">[‘id’: </w:t>
+      </w:r>
+      <w:r>
+        <w:t>2</w:t>
+      </w:r>
+      <w:r>
+        <w:t>,</w:t>
+      </w:r>
+    </w:p>
+    <w:p>
+      <w:pPr>
+        <w:ind w:left="1450" w:right="76"/>
+      </w:pPr>
+      <w:r>
+        <w:t>‘username’: ‘</w:t>
+      </w:r>
+      <w:r>
+        <w:t>c</w:t>
+      </w:r>
+      <w:r>
+        <w:t>name’,</w:t>
+      </w:r>
+    </w:p>
+    <w:p>
+      <w:pPr>
+        <w:ind w:left="1450" w:right="76"/>
+      </w:pPr>
+      <w:r>
+        <w:t>‘RoleType’: ‘</w:t>
+      </w:r>
+      <w:r>
+        <w:t>CUSTOMER</w:t>
+      </w:r>
+      <w:r>
+        <w:t>’]</w:t>
+      </w:r>
+    </w:p>
+    <w:p>
+      <w:pPr>
+        <w:ind w:left="1450" w:right="76"/>
+      </w:pPr>
+    </w:p>
+    <w:p>
+      <w:pPr>
+        <w:spacing w:after="302"/>
+        <w:ind w:left="-5" w:right="76"/>
+      </w:pPr>
+      <w:r>
+        <w:t>}</w:t>
+      </w:r>
+    </w:p>
+    <w:p>
+      <w:pPr>
+        <w:spacing w:after="302"/>
+        <w:ind w:left="0" w:right="76" w:firstLine="0"/>
+      </w:pPr>
+      <w:r>
+        <w:t xml:space="preserve">An authorized request to </w:t>
+      </w:r>
+      <w:r>
+        <w:rPr>
+          <w:b/>
+          <w:bCs/>
+        </w:rPr>
+        <w:t>GET /users/baristas</w:t>
+      </w:r>
+      <w:r>
+        <w:t xml:space="preserve"> will return a status 200 along with data:</w:t>
+      </w:r>
+    </w:p>
+    <w:p>
+      <w:pPr>
+        <w:ind w:left="-5" w:right="76"/>
+      </w:pPr>
+      <w:r>
+        <w:t>{</w:t>
+      </w:r>
+    </w:p>
+    <w:p>
+      <w:pPr>
+        <w:ind w:left="1450" w:right="76"/>
+      </w:pPr>
+      <w:r>
+        <w:t>[‘id’: 1,</w:t>
+      </w:r>
+    </w:p>
+    <w:p>
+      <w:pPr>
+        <w:ind w:left="1450" w:right="76"/>
+      </w:pPr>
+      <w:r>
+        <w:t>‘username’: ‘fname’,</w:t>
+      </w:r>
+    </w:p>
+    <w:p>
+      <w:pPr>
+        <w:ind w:left="1450" w:right="76"/>
+      </w:pPr>
+      <w:r>
+        <w:t>‘RoleType’: ‘BARISTA’]</w:t>
+      </w:r>
+    </w:p>
+    <w:p>
+      <w:pPr>
+        <w:spacing w:after="302"/>
+        <w:ind w:left="-5" w:right="76"/>
+      </w:pPr>
+      <w:r>
+        <w:t>}</w:t>
+      </w:r>
+    </w:p>
+    <w:p>
+      <w:pPr>
+        <w:spacing w:after="302"/>
+        <w:ind w:left="-5" w:right="76"/>
+      </w:pPr>
+      <w:r>
+        <w:t>An unauthorized request will return a status 401 (NOT AUTHORIZED) with the following:</w:t>
+      </w:r>
+    </w:p>
+    <w:p>
+      <w:pPr>
+        <w:spacing w:after="302"/>
+        <w:ind w:left="-5" w:right="76"/>
+      </w:pPr>
+      <w:r>
+        <w:t>{message: “Non-managers cannot request baristas users list”}</w:t>
+      </w:r>
+    </w:p>
+    <w:p>
+      <w:pPr>
+        <w:spacing w:after="302"/>
+        <w:ind w:left="-5" w:right="76"/>
+      </w:pPr>
+    </w:p>
+    <w:p>
+      <w:pPr>
+        <w:spacing w:after="302"/>
+        <w:ind w:left="0" w:right="76" w:firstLine="0"/>
+      </w:pPr>
     </w:p>
     <w:p>
       <w:pPr>

</xml_diff>